<commit_message>
support word textbox 文本框支持
</commit_message>
<xml_diff>
--- a/src/test/resources/template/template_textbox.docx
+++ b/src/test/resources/template/template_textbox.docx
@@ -3,38 +3,22 @@
 <w:document xmlns:wpc="http://schemas.microsoft.com/office/word/2010/wordprocessingCanvas" xmlns:mo="http://schemas.microsoft.com/office/mac/office/2008/main" xmlns:mc="http://schemas.openxmlformats.org/markup-compatibility/2006" xmlns:mv="urn:schemas-microsoft-com:mac:vml" xmlns:o="urn:schemas-microsoft-com:office:office" xmlns:r="http://schemas.openxmlformats.org/officeDocument/2006/relationships" xmlns:m="http://schemas.openxmlformats.org/officeDocument/2006/math" xmlns:v="urn:schemas-microsoft-com:vml" xmlns:wp14="http://schemas.microsoft.com/office/word/2010/wordprocessingDrawing" xmlns:wp="http://schemas.openxmlformats.org/drawingml/2006/wordprocessingDrawing" xmlns:w10="urn:schemas-microsoft-com:office:word" xmlns:w="http://schemas.openxmlformats.org/wordprocessingml/2006/main" xmlns:w14="http://schemas.microsoft.com/office/word/2010/wordml" xmlns:wpg="http://schemas.microsoft.com/office/word/2010/wordprocessingGroup" xmlns:wpi="http://schemas.microsoft.com/office/word/2010/wordprocessingInk" xmlns:wne="http://schemas.microsoft.com/office/word/2006/wordml" xmlns:wps="http://schemas.microsoft.com/office/word/2010/wordprocessingShape" mc:Ignorable="w14 wp14">
   <w:body>
     <w:p>
-      <w:pPr>
-        <w:rPr>
-          <w:rFonts w:hint="eastAsia"/>
-        </w:rPr>
-      </w:pPr>
       <w:r>
         <w:rPr>
           <w:rFonts w:hint="eastAsia"/>
         </w:rPr>
-        <w:t>{{</w:t>
+        <w:t>{{?mores}}</w:t>
       </w:r>
-      <w:proofErr w:type="gramStart"/>
+    </w:p>
+    <w:p>
       <w:r>
         <w:rPr>
           <w:rFonts w:hint="eastAsia"/>
         </w:rPr>
-        <w:t>name</w:t>
-      </w:r>
-      <w:proofErr w:type="gramEnd"/>
-      <w:r>
-        <w:rPr>
-          <w:rFonts w:hint="eastAsia"/>
-        </w:rPr>
-        <w:t>}}</w:t>
+        <w:t>{{name}}</w:t>
       </w:r>
     </w:p>
     <w:p>
-      <w:pPr>
-        <w:rPr>
-          <w:rFonts w:hint="eastAsia"/>
-        </w:rPr>
-      </w:pPr>
       <w:r>
         <w:rPr>
           <w:rFonts w:hint="eastAsia"/>
@@ -43,7 +27,7 @@
         <mc:AlternateContent>
           <mc:Choice Requires="wps">
             <w:drawing>
-              <wp:anchor distT="0" distB="0" distL="114300" distR="114300" simplePos="0" relativeHeight="251660288" behindDoc="0" locked="0" layoutInCell="1" allowOverlap="1">
+              <wp:anchor distT="0" distB="0" distL="114300" distR="114300" simplePos="0" relativeHeight="251660288" behindDoc="0" locked="0" layoutInCell="1" allowOverlap="1" wp14:anchorId="22281A0C" wp14:editId="777BF5A7">
                 <wp:simplePos x="0" y="0"/>
                 <wp:positionH relativeFrom="column">
                   <wp:posOffset>2971800</wp:posOffset>
@@ -96,57 +80,19 @@
                       <wps:txbx>
                         <w:txbxContent>
                           <w:p>
-                            <w:pPr>
-                              <w:rPr>
-                                <w:rFonts w:hint="eastAsia"/>
-                              </w:rPr>
-                            </w:pPr>
                             <w:r>
                               <w:rPr>
                                 <w:rFonts w:hint="eastAsia"/>
                               </w:rPr>
-                              <w:t>{{</w:t>
+                              <w:t>{{time}}</w:t>
                             </w:r>
-                            <w:proofErr w:type="gramStart"/>
+                          </w:p>
+                          <w:p>
                             <w:r>
                               <w:rPr>
                                 <w:rFonts w:hint="eastAsia"/>
                               </w:rPr>
-                              <w:t>time</w:t>
-                            </w:r>
-                            <w:proofErr w:type="gramEnd"/>
-                            <w:r>
-                              <w:rPr>
-                                <w:rFonts w:hint="eastAsia"/>
-                              </w:rPr>
-                              <w:t>}}</w:t>
-                            </w:r>
-                          </w:p>
-                          <w:p>
-                            <w:pPr>
-                              <w:rPr>
-                                <w:rFonts w:hint="eastAsia"/>
-                              </w:rPr>
-                            </w:pPr>
-                            <w:r>
-                              <w:rPr>
-                                <w:rFonts w:hint="eastAsia"/>
-                              </w:rPr>
-                              <w:t>{{</w:t>
-                            </w:r>
-                            <w:proofErr w:type="gramStart"/>
-                            <w:r>
-                              <w:rPr>
-                                <w:rFonts w:hint="eastAsia"/>
-                              </w:rPr>
-                              <w:t>introduce</w:t>
-                            </w:r>
-                            <w:proofErr w:type="gramEnd"/>
-                            <w:r>
-                              <w:rPr>
-                                <w:rFonts w:hint="eastAsia"/>
-                              </w:rPr>
-                              <w:t>}}</w:t>
+                              <w:t>{{introduce}}</w:t>
                             </w:r>
                           </w:p>
                         </w:txbxContent>
@@ -238,21 +184,7 @@
         <w:rPr>
           <w:rFonts w:hint="eastAsia"/>
         </w:rPr>
-        <w:t>{{@</w:t>
-      </w:r>
-      <w:proofErr w:type="gramStart"/>
-      <w:r>
-        <w:rPr>
-          <w:rFonts w:hint="eastAsia"/>
-        </w:rPr>
-        <w:t>portrait</w:t>
-      </w:r>
-      <w:proofErr w:type="gramEnd"/>
-      <w:r>
-        <w:rPr>
-          <w:rFonts w:hint="eastAsia"/>
-        </w:rPr>
-        <w:t>}}</w:t>
+        <w:t>{{@portrait}}</w:t>
       </w:r>
     </w:p>
     <w:p>
@@ -264,7 +196,7 @@
         <mc:AlternateContent>
           <mc:Choice Requires="wps">
             <w:drawing>
-              <wp:anchor distT="0" distB="0" distL="114300" distR="114300" simplePos="0" relativeHeight="251659264" behindDoc="0" locked="0" layoutInCell="1" allowOverlap="1">
+              <wp:anchor distT="0" distB="0" distL="114300" distR="114300" simplePos="0" relativeHeight="251659264" behindDoc="0" locked="0" layoutInCell="1" allowOverlap="1" wp14:anchorId="698C09D1" wp14:editId="3C618466">
                 <wp:simplePos x="0" y="0"/>
                 <wp:positionH relativeFrom="column">
                   <wp:posOffset>0</wp:posOffset>
@@ -313,57 +245,19 @@
                       <wps:txbx>
                         <w:txbxContent>
                           <w:p>
-                            <w:pPr>
-                              <w:rPr>
-                                <w:rFonts w:hint="eastAsia"/>
-                              </w:rPr>
-                            </w:pPr>
                             <w:r>
                               <w:rPr>
                                 <w:rFonts w:hint="eastAsia"/>
                               </w:rPr>
-                              <w:t>{{</w:t>
+                              <w:t>{{name}}</w:t>
                             </w:r>
-                            <w:proofErr w:type="gramStart"/>
+                          </w:p>
+                          <w:p>
                             <w:r>
                               <w:rPr>
                                 <w:rFonts w:hint="eastAsia"/>
                               </w:rPr>
-                              <w:t>name</w:t>
-                            </w:r>
-                            <w:proofErr w:type="gramEnd"/>
-                            <w:r>
-                              <w:rPr>
-                                <w:rFonts w:hint="eastAsia"/>
-                              </w:rPr>
-                              <w:t>}}</w:t>
-                            </w:r>
-                          </w:p>
-                          <w:p>
-                            <w:pPr>
-                              <w:rPr>
-                                <w:rFonts w:hint="eastAsia"/>
-                              </w:rPr>
-                            </w:pPr>
-                            <w:r>
-                              <w:rPr>
-                                <w:rFonts w:hint="eastAsia"/>
-                              </w:rPr>
-                              <w:t>{{@</w:t>
-                            </w:r>
-                            <w:proofErr w:type="gramStart"/>
-                            <w:r>
-                              <w:rPr>
-                                <w:rFonts w:hint="eastAsia"/>
-                              </w:rPr>
-                              <w:t>portrait</w:t>
-                            </w:r>
-                            <w:proofErr w:type="gramEnd"/>
-                            <w:r>
-                              <w:rPr>
-                                <w:rFonts w:hint="eastAsia"/>
-                              </w:rPr>
-                              <w:t>}}</w:t>
+                              <w:t>{{@portrait}}</w:t>
                             </w:r>
                           </w:p>
                         </w:txbxContent>
@@ -460,8 +354,18 @@
         </w:rPr>
         <w:t>{{author}}</w:t>
       </w:r>
+    </w:p>
+    <w:p>
       <w:bookmarkStart w:id="0" w:name="_GoBack"/>
       <w:bookmarkEnd w:id="0"/>
+    </w:p>
+    <w:p>
+      <w:r>
+        <w:rPr>
+          <w:rFonts w:hint="eastAsia"/>
+        </w:rPr>
+        <w:t>{{/mores}}</w:t>
+      </w:r>
     </w:p>
     <w:sectPr>
       <w:pgSz w:w="11900" w:h="16840"/>

</xml_diff>

<commit_message>
#442 if and loop in textbox
</commit_message>
<xml_diff>
--- a/src/test/resources/template/template_textbox.docx
+++ b/src/test/resources/template/template_textbox.docx
@@ -25,14 +25,237 @@
       </w:r>
     </w:p>
     <w:p>
+      <w:pPr>
+        <w:rPr>
+          <w:rFonts w:hint="eastAsia"/>
+        </w:rPr>
+      </w:pPr>
       <w:r>
         <w:rPr>
           <w:rFonts w:hint="eastAsia"/>
         </w:rPr>
-        <w:t>{{name}}</w:t>
+        <w:t>{</w:t>
+      </w:r>
+      <w:r>
+        <w:t>{</w:t>
+      </w:r>
+      <w:r>
+        <w:rPr>
+          <w:rFonts w:hint="eastAsia"/>
+        </w:rPr>
+        <w:t>@portrait}}</w:t>
       </w:r>
     </w:p>
     <w:p>
+      <w:pPr>
+        <w:rPr>
+          <w:rFonts w:hint="eastAsia"/>
+        </w:rPr>
+      </w:pPr>
+      <w:r>
+        <w:rPr>
+          <w:rFonts w:hint="eastAsia"/>
+          <w:noProof/>
+        </w:rPr>
+        <mc:AlternateContent>
+          <mc:Choice Requires="wps">
+            <w:drawing>
+              <wp:anchor distT="0" distB="0" distL="114300" distR="114300" simplePos="0" relativeHeight="251659264" behindDoc="0" locked="0" layoutInCell="1" allowOverlap="1" wp14:anchorId="698C09D1" wp14:editId="7509067D">
+                <wp:simplePos x="0" y="0"/>
+                <wp:positionH relativeFrom="column">
+                  <wp:posOffset>1270</wp:posOffset>
+                </wp:positionH>
+                <wp:positionV relativeFrom="paragraph">
+                  <wp:posOffset>371475</wp:posOffset>
+                </wp:positionV>
+                <wp:extent cx="2857500" cy="1471930"/>
+                <wp:effectExtent l="12700" t="12700" r="12700" b="13970"/>
+                <wp:wrapSquare wrapText="bothSides"/>
+                <wp:docPr id="1" name="文本框 1"/>
+                <wp:cNvGraphicFramePr/>
+                <a:graphic xmlns:a="http://schemas.openxmlformats.org/drawingml/2006/main">
+                  <a:graphicData uri="http://schemas.microsoft.com/office/word/2010/wordprocessingShape">
+                    <wps:wsp>
+                      <wps:cNvSpPr txBox="1"/>
+                      <wps:spPr>
+                        <a:xfrm>
+                          <a:off x="0" y="0"/>
+                          <a:ext cx="2857500" cy="1471930"/>
+                        </a:xfrm>
+                        <a:prstGeom prst="rect">
+                          <a:avLst/>
+                        </a:prstGeom>
+                        <a:ln/>
+                        <a:extLst>
+                          <a:ext uri="{C572A759-6A51-4108-AA02-DFA0A04FC94B}">
+                            <ma14:wrappingTextBoxFlag xmlns="" xmlns:mo="http://schemas.microsoft.com/office/mac/office/2008/main" xmlns:mv="urn:schemas-microsoft-com:mac:vml" xmlns:o="urn:schemas-microsoft-com:office:office" xmlns:v="urn:schemas-microsoft-com:vml" xmlns:w10="urn:schemas-microsoft-com:office:word" xmlns:w="http://schemas.openxmlformats.org/wordprocessingml/2006/main" xmlns:ma14="http://schemas.microsoft.com/office/mac/drawingml/2011/main"/>
+                          </a:ext>
+                        </a:extLst>
+                      </wps:spPr>
+                      <wps:style>
+                        <a:lnRef idx="2">
+                          <a:schemeClr val="accent1"/>
+                        </a:lnRef>
+                        <a:fillRef idx="1">
+                          <a:schemeClr val="lt1"/>
+                        </a:fillRef>
+                        <a:effectRef idx="0">
+                          <a:schemeClr val="accent1"/>
+                        </a:effectRef>
+                        <a:fontRef idx="minor">
+                          <a:schemeClr val="dk1"/>
+                        </a:fontRef>
+                      </wps:style>
+                      <wps:txbx>
+                        <w:txbxContent>
+                          <w:p>
+                            <w:r>
+                              <w:rPr>
+                                <w:rFonts w:hint="eastAsia"/>
+                              </w:rPr>
+                              <w:t>{{name}}</w:t>
+                            </w:r>
+                          </w:p>
+                          <w:p>
+                            <w:r>
+                              <w:rPr>
+                                <w:rFonts w:hint="eastAsia"/>
+                              </w:rPr>
+                              <w:t>{</w:t>
+                            </w:r>
+                            <w:proofErr w:type="gramStart"/>
+                            <w:r>
+                              <w:t>{?name</w:t>
+                            </w:r>
+                            <w:proofErr w:type="gramEnd"/>
+                            <w:r>
+                              <w:t>}}</w:t>
+                            </w:r>
+                          </w:p>
+                          <w:p>
+                            <w:r>
+                              <w:rPr>
+                                <w:rFonts w:hint="eastAsia"/>
+                              </w:rPr>
+                              <w:t>{</w:t>
+                            </w:r>
+                            <w:r>
+                              <w:t>{=#this}}</w:t>
+                            </w:r>
+                          </w:p>
+                          <w:p>
+                            <w:r>
+                              <w:rPr>
+                                <w:rFonts w:hint="eastAsia"/>
+                              </w:rPr>
+                              <w:t>{</w:t>
+                            </w:r>
+                            <w:r>
+                              <w:t>{/name}}</w:t>
+                            </w:r>
+                          </w:p>
+                          <w:p>
+                            <w:r>
+                              <w:rPr>
+                                <w:rFonts w:hint="eastAsia"/>
+                              </w:rPr>
+                              <w:t>{{@portrait}}</w:t>
+                            </w:r>
+                          </w:p>
+                        </w:txbxContent>
+                      </wps:txbx>
+                      <wps:bodyPr rot="0" spcFirstLastPara="0" vertOverflow="overflow" horzOverflow="overflow" vert="horz" wrap="square" lIns="91440" tIns="45720" rIns="91440" bIns="45720" numCol="1" spcCol="0" rtlCol="0" fromWordArt="0" anchor="t" anchorCtr="0" forceAA="0" compatLnSpc="1">
+                        <a:prstTxWarp prst="textNoShape">
+                          <a:avLst/>
+                        </a:prstTxWarp>
+                        <a:noAutofit/>
+                      </wps:bodyPr>
+                    </wps:wsp>
+                  </a:graphicData>
+                </a:graphic>
+                <wp14:sizeRelV relativeFrom="margin">
+                  <wp14:pctHeight>0</wp14:pctHeight>
+                </wp14:sizeRelV>
+              </wp:anchor>
+            </w:drawing>
+          </mc:Choice>
+          <mc:Fallback>
+            <w:pict>
+              <v:shapetype w14:anchorId="698C09D1" id="_x0000_t202" coordsize="21600,21600" o:spt="202" path="m,l,21600r21600,l21600,xe">
+                <v:stroke joinstyle="miter"/>
+                <v:path gradientshapeok="t" o:connecttype="rect"/>
+              </v:shapetype>
+              <v:shape id="文本框 1" o:spid="_x0000_s1026" type="#_x0000_t202" style="position:absolute;left:0;text-align:left;margin-left:.1pt;margin-top:29.25pt;width:225pt;height:115.9pt;z-index:251659264;visibility:visible;mso-wrap-style:square;mso-height-percent:0;mso-wrap-distance-left:9pt;mso-wrap-distance-top:0;mso-wrap-distance-right:9pt;mso-wrap-distance-bottom:0;mso-position-horizontal:absolute;mso-position-horizontal-relative:text;mso-position-vertical:absolute;mso-position-vertical-relative:text;mso-height-percent:0;mso-height-relative:margin;v-text-anchor:top" o:gfxdata="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" fillcolor="white [3201]" strokecolor="#4f81bd [3204]" strokeweight="2pt">
+                <v:textbox>
+                  <w:txbxContent>
+                    <w:p>
+                      <w:r>
+                        <w:rPr>
+                          <w:rFonts w:hint="eastAsia"/>
+                        </w:rPr>
+                        <w:t>{{name}}</w:t>
+                      </w:r>
+                    </w:p>
+                    <w:p>
+                      <w:r>
+                        <w:rPr>
+                          <w:rFonts w:hint="eastAsia"/>
+                        </w:rPr>
+                        <w:t>{</w:t>
+                      </w:r>
+                      <w:proofErr w:type="gramStart"/>
+                      <w:r>
+                        <w:t>{?name</w:t>
+                      </w:r>
+                      <w:proofErr w:type="gramEnd"/>
+                      <w:r>
+                        <w:t>}}</w:t>
+                      </w:r>
+                    </w:p>
+                    <w:p>
+                      <w:r>
+                        <w:rPr>
+                          <w:rFonts w:hint="eastAsia"/>
+                        </w:rPr>
+                        <w:t>{</w:t>
+                      </w:r>
+                      <w:r>
+                        <w:t>{=#this}}</w:t>
+                      </w:r>
+                    </w:p>
+                    <w:p>
+                      <w:r>
+                        <w:rPr>
+                          <w:rFonts w:hint="eastAsia"/>
+                        </w:rPr>
+                        <w:t>{</w:t>
+                      </w:r>
+                      <w:r>
+                        <w:t>{/name}}</w:t>
+                      </w:r>
+                    </w:p>
+                    <w:p>
+                      <w:r>
+                        <w:rPr>
+                          <w:rFonts w:hint="eastAsia"/>
+                        </w:rPr>
+                        <w:t>{{@portrait}}</w:t>
+                      </w:r>
+                    </w:p>
+                  </w:txbxContent>
+                </v:textbox>
+                <w10:wrap type="square"/>
+              </v:shape>
+            </w:pict>
+          </mc:Fallback>
+        </mc:AlternateContent>
+      </w:r>
+      <w:r>
+        <w:rPr>
+          <w:rFonts w:hint="eastAsia"/>
+        </w:rPr>
+        <w:t>{{name}}</w:t>
+      </w:r>
       <w:r>
         <w:rPr>
           <w:rFonts w:hint="eastAsia"/>
@@ -73,7 +296,7 @@
                         <a:effectLst/>
                         <a:extLst>
                           <a:ext uri="{C572A759-6A51-4108-AA02-DFA0A04FC94B}">
-                            <ma14:wrappingTextBoxFlag xmlns:ma14="http://schemas.microsoft.com/office/mac/drawingml/2011/main" xmlns:w="http://schemas.openxmlformats.org/wordprocessingml/2006/main" xmlns:w10="urn:schemas-microsoft-com:office:word" xmlns:v="urn:schemas-microsoft-com:vml" xmlns:o="urn:schemas-microsoft-com:office:office" xmlns:mv="urn:schemas-microsoft-com:mac:vml" xmlns:mo="http://schemas.microsoft.com/office/mac/office/2008/main" xmlns=""/>
+                            <ma14:wrappingTextBoxFlag xmlns="" xmlns:mo="http://schemas.microsoft.com/office/mac/office/2008/main" xmlns:mv="urn:schemas-microsoft-com:mac:vml" xmlns:o="urn:schemas-microsoft-com:office:office" xmlns:v="urn:schemas-microsoft-com:vml" xmlns:w10="urn:schemas-microsoft-com:office:word" xmlns:w="http://schemas.openxmlformats.org/wordprocessingml/2006/main" xmlns:ma14="http://schemas.microsoft.com/office/mac/drawingml/2011/main"/>
                           </a:ext>
                         </a:extLst>
                       </wps:spPr>
@@ -123,7 +346,7 @@
               </wp:anchor>
             </w:drawing>
           </mc:Choice>
-          <mc:Fallback xmlns:mv="urn:schemas-microsoft-com:mac:vml" xmlns:mo="http://schemas.microsoft.com/office/mac/office/2008/main">
+          <mc:Fallback xmlns:mo="http://schemas.microsoft.com/office/mac/office/2008/main" xmlns:mv="urn:schemas-microsoft-com:mac:vml">
             <w:pict>
               <v:shapetype id="_x0000_t202" coordsize="21600,21600" o:spt="202" path="m0,0l0,21600,21600,21600,21600,0xe">
                 <v:stroke joinstyle="miter"/>
@@ -194,170 +417,22 @@
           </mc:Fallback>
         </mc:AlternateContent>
       </w:r>
-      <w:r>
+    </w:p>
+    <w:p/>
+    <w:p>
+      <w:pPr>
         <w:rPr>
           <w:rFonts w:hint="eastAsia"/>
         </w:rPr>
-        <w:t>{{@portrait}}</w:t>
-      </w:r>
+      </w:pPr>
     </w:p>
     <w:p>
-      <w:r>
+      <w:pPr>
         <w:rPr>
           <w:rFonts w:hint="eastAsia"/>
-          <w:noProof/>
-        </w:rPr>
-        <mc:AlternateContent>
-          <mc:Choice Requires="wps">
-            <w:drawing>
-              <wp:anchor distT="0" distB="0" distL="114300" distR="114300" simplePos="0" relativeHeight="251659264" behindDoc="0" locked="0" layoutInCell="1" allowOverlap="1" wp14:anchorId="698C09D1" wp14:editId="3C618466">
-                <wp:simplePos x="0" y="0"/>
-                <wp:positionH relativeFrom="column">
-                  <wp:posOffset>0</wp:posOffset>
-                </wp:positionH>
-                <wp:positionV relativeFrom="paragraph">
-                  <wp:posOffset>97790</wp:posOffset>
-                </wp:positionV>
-                <wp:extent cx="2857500" cy="1016000"/>
-                <wp:effectExtent l="0" t="0" r="38100" b="25400"/>
-                <wp:wrapSquare wrapText="bothSides"/>
-                <wp:docPr id="1" name="文本框 1"/>
-                <wp:cNvGraphicFramePr/>
-                <a:graphic xmlns:a="http://schemas.openxmlformats.org/drawingml/2006/main">
-                  <a:graphicData uri="http://schemas.microsoft.com/office/word/2010/wordprocessingShape">
-                    <wps:wsp>
-                      <wps:cNvSpPr txBox="1"/>
-                      <wps:spPr>
-                        <a:xfrm>
-                          <a:off x="0" y="0"/>
-                          <a:ext cx="2857500" cy="1016000"/>
-                        </a:xfrm>
-                        <a:prstGeom prst="rect">
-                          <a:avLst/>
-                        </a:prstGeom>
-                        <a:ln/>
-                        <a:extLst>
-                          <a:ext uri="{C572A759-6A51-4108-AA02-DFA0A04FC94B}">
-                            <ma14:wrappingTextBoxFlag xmlns:ma14="http://schemas.microsoft.com/office/mac/drawingml/2011/main" xmlns:w="http://schemas.openxmlformats.org/wordprocessingml/2006/main" xmlns:w10="urn:schemas-microsoft-com:office:word" xmlns:v="urn:schemas-microsoft-com:vml" xmlns:o="urn:schemas-microsoft-com:office:office" xmlns:mv="urn:schemas-microsoft-com:mac:vml" xmlns:mo="http://schemas.microsoft.com/office/mac/office/2008/main" xmlns=""/>
-                          </a:ext>
-                        </a:extLst>
-                      </wps:spPr>
-                      <wps:style>
-                        <a:lnRef idx="2">
-                          <a:schemeClr val="accent1"/>
-                        </a:lnRef>
-                        <a:fillRef idx="1">
-                          <a:schemeClr val="lt1"/>
-                        </a:fillRef>
-                        <a:effectRef idx="0">
-                          <a:schemeClr val="accent1"/>
-                        </a:effectRef>
-                        <a:fontRef idx="minor">
-                          <a:schemeClr val="dk1"/>
-                        </a:fontRef>
-                      </wps:style>
-                      <wps:txbx>
-                        <w:txbxContent>
-                          <w:p>
-                            <w:r>
-                              <w:rPr>
-                                <w:rFonts w:hint="eastAsia"/>
-                              </w:rPr>
-                              <w:t>{{name}}</w:t>
-                            </w:r>
-                          </w:p>
-                          <w:p>
-                            <w:r>
-                              <w:rPr>
-                                <w:rFonts w:hint="eastAsia"/>
-                              </w:rPr>
-                              <w:t>{{@portrait}}</w:t>
-                            </w:r>
-                          </w:p>
-                        </w:txbxContent>
-                      </wps:txbx>
-                      <wps:bodyPr rot="0" spcFirstLastPara="0" vertOverflow="overflow" horzOverflow="overflow" vert="horz" wrap="square" lIns="91440" tIns="45720" rIns="91440" bIns="45720" numCol="1" spcCol="0" rtlCol="0" fromWordArt="0" anchor="t" anchorCtr="0" forceAA="0" compatLnSpc="1">
-                        <a:prstTxWarp prst="textNoShape">
-                          <a:avLst/>
-                        </a:prstTxWarp>
-                        <a:noAutofit/>
-                      </wps:bodyPr>
-                    </wps:wsp>
-                  </a:graphicData>
-                </a:graphic>
-              </wp:anchor>
-            </w:drawing>
-          </mc:Choice>
-          <mc:Fallback xmlns:mv="urn:schemas-microsoft-com:mac:vml" xmlns:mo="http://schemas.microsoft.com/office/mac/office/2008/main">
-            <w:pict>
-              <v:shape id="文本框 1" o:spid="_x0000_s1027" type="#_x0000_t202" style="position:absolute;left:0;text-align:left;margin-left:0;margin-top:7.7pt;width:225pt;height:80pt;z-index:251659264;visibility:visible;mso-wrap-style:square;mso-wrap-distance-left:9pt;mso-wrap-distance-top:0;mso-wrap-distance-right:9pt;mso-wrap-distance-bottom:0;mso-position-horizontal:absolute;mso-position-horizontal-relative:text;mso-position-vertical:absolute;mso-position-vertical-relative:text;v-text-anchor:top" o:gfxdata="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" fillcolor="white [3201]" strokecolor="#4f81bd [3204]" strokeweight="2pt">
-                <v:textbox>
-                  <w:txbxContent>
-                    <w:p>
-                      <w:pPr>
-                        <w:rPr>
-                          <w:rFonts w:hint="eastAsia"/>
-                        </w:rPr>
-                      </w:pPr>
-                      <w:r>
-                        <w:rPr>
-                          <w:rFonts w:hint="eastAsia"/>
-                        </w:rPr>
-                        <w:t>{{</w:t>
-                      </w:r>
-                      <w:proofErr w:type="gramStart"/>
-                      <w:r>
-                        <w:rPr>
-                          <w:rFonts w:hint="eastAsia"/>
-                        </w:rPr>
-                        <w:t>name</w:t>
-                      </w:r>
-                      <w:proofErr w:type="gramEnd"/>
-                      <w:r>
-                        <w:rPr>
-                          <w:rFonts w:hint="eastAsia"/>
-                        </w:rPr>
-                        <w:t>}}</w:t>
-                      </w:r>
-                    </w:p>
-                    <w:p>
-                      <w:pPr>
-                        <w:rPr>
-                          <w:rFonts w:hint="eastAsia"/>
-                        </w:rPr>
-                      </w:pPr>
-                      <w:r>
-                        <w:rPr>
-                          <w:rFonts w:hint="eastAsia"/>
-                        </w:rPr>
-                        <w:t>{{@</w:t>
-                      </w:r>
-                      <w:proofErr w:type="gramStart"/>
-                      <w:r>
-                        <w:rPr>
-                          <w:rFonts w:hint="eastAsia"/>
-                        </w:rPr>
-                        <w:t>portrait</w:t>
-                      </w:r>
-                      <w:proofErr w:type="gramEnd"/>
-                      <w:r>
-                        <w:rPr>
-                          <w:rFonts w:hint="eastAsia"/>
-                        </w:rPr>
-                        <w:t>}}</w:t>
-                      </w:r>
-                    </w:p>
-                  </w:txbxContent>
-                </v:textbox>
-                <w10:wrap type="square"/>
-              </v:shape>
-            </w:pict>
-          </mc:Fallback>
-        </mc:AlternateContent>
-      </w:r>
+        </w:rPr>
+      </w:pPr>
     </w:p>
-    <w:p/>
-    <w:p/>
     <w:p>
       <w:r>
         <w:rPr>
@@ -510,13 +585,7 @@
     <w:p/>
     <w:p/>
     <w:p/>
-    <w:p>
-      <w:pPr>
-        <w:rPr>
-          <w:rFonts w:hint="eastAsia"/>
-        </w:rPr>
-      </w:pPr>
-    </w:p>
+    <w:p/>
     <w:p>
       <w:r>
         <w:rPr>
@@ -817,11 +886,6 @@
     <w:lsdException w:name="Book Title" w:uiPriority="33" w:qFormat="1"/>
     <w:lsdException w:name="Bibliography" w:semiHidden="1" w:uiPriority="37" w:unhideWhenUsed="1"/>
     <w:lsdException w:name="TOC Heading" w:semiHidden="1" w:uiPriority="39" w:unhideWhenUsed="1" w:qFormat="1"/>
-    <w:lsdException w:name="Plain Table 5" w:semiHidden="1" w:unhideWhenUsed="1"/>
-    <w:lsdException w:name="Grid Table Light" w:semiHidden="1" w:unhideWhenUsed="1"/>
-    <w:lsdException w:name="Grid Table 1 Light" w:semiHidden="1" w:unhideWhenUsed="1"/>
-    <w:lsdException w:name="Grid Table 2" w:semiHidden="1" w:unhideWhenUsed="1"/>
-    <w:lsdException w:name="Grid Table 3" w:semiHidden="1" w:unhideWhenUsed="1"/>
     <w:lsdException w:name="Grid Table 4" w:uiPriority="49"/>
     <w:lsdException w:name="Grid Table 5 Dark" w:uiPriority="50"/>
     <w:lsdException w:name="Grid Table 6 Colorful" w:uiPriority="51"/>

</xml_diff>

<commit_message>
#486 fix textbox cannot clear tag
</commit_message>
<xml_diff>
--- a/src/test/resources/template/template_textbox.docx
+++ b/src/test/resources/template/template_textbox.docx
@@ -25,11 +25,6 @@
       </w:r>
     </w:p>
     <w:p>
-      <w:pPr>
-        <w:rPr>
-          <w:rFonts w:hint="eastAsia"/>
-        </w:rPr>
-      </w:pPr>
       <w:r>
         <w:rPr>
           <w:rFonts w:hint="eastAsia"/>
@@ -47,11 +42,6 @@
       </w:r>
     </w:p>
     <w:p>
-      <w:pPr>
-        <w:rPr>
-          <w:rFonts w:hint="eastAsia"/>
-        </w:rPr>
-      </w:pPr>
       <w:r>
         <w:rPr>
           <w:rFonts w:hint="eastAsia"/>
@@ -88,7 +78,7 @@
                         <a:ln/>
                         <a:extLst>
                           <a:ext uri="{C572A759-6A51-4108-AA02-DFA0A04FC94B}">
-                            <ma14:wrappingTextBoxFlag xmlns="" xmlns:mo="http://schemas.microsoft.com/office/mac/office/2008/main" xmlns:mv="urn:schemas-microsoft-com:mac:vml" xmlns:o="urn:schemas-microsoft-com:office:office" xmlns:v="urn:schemas-microsoft-com:vml" xmlns:w10="urn:schemas-microsoft-com:office:word" xmlns:w="http://schemas.openxmlformats.org/wordprocessingml/2006/main" xmlns:ma14="http://schemas.microsoft.com/office/mac/drawingml/2011/main"/>
+                            <ma14:wrappingTextBoxFlag xmlns:ma14="http://schemas.microsoft.com/office/mac/drawingml/2011/main" xmlns:w="http://schemas.openxmlformats.org/wordprocessingml/2006/main" xmlns:w10="urn:schemas-microsoft-com:office:word" xmlns:v="urn:schemas-microsoft-com:vml" xmlns:o="urn:schemas-microsoft-com:office:office" xmlns:mv="urn:schemas-microsoft-com:mac:vml" xmlns:mo="http://schemas.microsoft.com/office/mac/office/2008/main" xmlns=""/>
                           </a:ext>
                         </a:extLst>
                       </wps:spPr>
@@ -113,48 +103,50 @@
                               <w:rPr>
                                 <w:rFonts w:hint="eastAsia"/>
                               </w:rPr>
-                              <w:t>{{name}}</w:t>
+                              <w:t>{{name</w:t>
+                            </w:r>
+                            <w:proofErr w:type="gramStart"/>
+                            <w:r>
+                              <w:rPr>
+                                <w:rFonts w:hint="eastAsia"/>
+                              </w:rPr>
+                              <w:t>}}</w:t>
+                            </w:r>
+                            <w:r>
+                              <w:rPr>
+                                <w:rFonts w:hint="eastAsia"/>
+                              </w:rPr>
+                              <w:t>{</w:t>
+                            </w:r>
+                            <w:proofErr w:type="gramEnd"/>
+                            <w:r>
+                              <w:t>{?name}}</w:t>
+                            </w:r>
+                            <w:r>
+                              <w:rPr>
+                                <w:rFonts w:hint="eastAsia"/>
+                              </w:rPr>
+                              <w:t>{</w:t>
+                            </w:r>
+                            <w:r>
+                              <w:t>{=#this}}</w:t>
+                            </w:r>
+                            <w:r>
+                              <w:rPr>
+                                <w:rFonts w:hint="eastAsia"/>
+                              </w:rPr>
+                              <w:t>{</w:t>
+                            </w:r>
+                            <w:r>
+                              <w:t>{/name}}</w:t>
                             </w:r>
                           </w:p>
                           <w:p>
-                            <w:r>
+                            <w:pPr>
                               <w:rPr>
                                 <w:rFonts w:hint="eastAsia"/>
                               </w:rPr>
-                              <w:t>{</w:t>
-                            </w:r>
-                            <w:proofErr w:type="gramStart"/>
-                            <w:r>
-                              <w:t>{?name</w:t>
-                            </w:r>
-                            <w:proofErr w:type="gramEnd"/>
-                            <w:r>
-                              <w:t>}}</w:t>
-                            </w:r>
-                          </w:p>
-                          <w:p>
-                            <w:r>
-                              <w:rPr>
-                                <w:rFonts w:hint="eastAsia"/>
-                              </w:rPr>
-                              <w:t>{</w:t>
-                            </w:r>
-                            <w:r>
-                              <w:t>{=#this}}</w:t>
-                            </w:r>
-                          </w:p>
-                          <w:p>
-                            <w:r>
-                              <w:rPr>
-                                <w:rFonts w:hint="eastAsia"/>
-                              </w:rPr>
-                              <w:t>{</w:t>
-                            </w:r>
-                            <w:r>
-                              <w:t>{/name}}</w:t>
-                            </w:r>
-                          </w:p>
-                          <w:p>
+                            </w:pPr>
                             <w:r>
                               <w:rPr>
                                 <w:rFonts w:hint="eastAsia"/>
@@ -193,48 +185,50 @@
                         <w:rPr>
                           <w:rFonts w:hint="eastAsia"/>
                         </w:rPr>
-                        <w:t>{{name}}</w:t>
+                        <w:t>{{name</w:t>
+                      </w:r>
+                      <w:proofErr w:type="gramStart"/>
+                      <w:r>
+                        <w:rPr>
+                          <w:rFonts w:hint="eastAsia"/>
+                        </w:rPr>
+                        <w:t>}}</w:t>
+                      </w:r>
+                      <w:r>
+                        <w:rPr>
+                          <w:rFonts w:hint="eastAsia"/>
+                        </w:rPr>
+                        <w:t>{</w:t>
+                      </w:r>
+                      <w:proofErr w:type="gramEnd"/>
+                      <w:r>
+                        <w:t>{?name}}</w:t>
+                      </w:r>
+                      <w:r>
+                        <w:rPr>
+                          <w:rFonts w:hint="eastAsia"/>
+                        </w:rPr>
+                        <w:t>{</w:t>
+                      </w:r>
+                      <w:r>
+                        <w:t>{=#this}}</w:t>
+                      </w:r>
+                      <w:r>
+                        <w:rPr>
+                          <w:rFonts w:hint="eastAsia"/>
+                        </w:rPr>
+                        <w:t>{</w:t>
+                      </w:r>
+                      <w:r>
+                        <w:t>{/name}}</w:t>
                       </w:r>
                     </w:p>
                     <w:p>
-                      <w:r>
+                      <w:pPr>
                         <w:rPr>
                           <w:rFonts w:hint="eastAsia"/>
                         </w:rPr>
-                        <w:t>{</w:t>
-                      </w:r>
-                      <w:proofErr w:type="gramStart"/>
-                      <w:r>
-                        <w:t>{?name</w:t>
-                      </w:r>
-                      <w:proofErr w:type="gramEnd"/>
-                      <w:r>
-                        <w:t>}}</w:t>
-                      </w:r>
-                    </w:p>
-                    <w:p>
-                      <w:r>
-                        <w:rPr>
-                          <w:rFonts w:hint="eastAsia"/>
-                        </w:rPr>
-                        <w:t>{</w:t>
-                      </w:r>
-                      <w:r>
-                        <w:t>{=#this}}</w:t>
-                      </w:r>
-                    </w:p>
-                    <w:p>
-                      <w:r>
-                        <w:rPr>
-                          <w:rFonts w:hint="eastAsia"/>
-                        </w:rPr>
-                        <w:t>{</w:t>
-                      </w:r>
-                      <w:r>
-                        <w:t>{/name}}</w:t>
-                      </w:r>
-                    </w:p>
-                    <w:p>
+                      </w:pPr>
                       <w:r>
                         <w:rPr>
                           <w:rFonts w:hint="eastAsia"/>
@@ -296,7 +290,7 @@
                         <a:effectLst/>
                         <a:extLst>
                           <a:ext uri="{C572A759-6A51-4108-AA02-DFA0A04FC94B}">
-                            <ma14:wrappingTextBoxFlag xmlns="" xmlns:mo="http://schemas.microsoft.com/office/mac/office/2008/main" xmlns:mv="urn:schemas-microsoft-com:mac:vml" xmlns:o="urn:schemas-microsoft-com:office:office" xmlns:v="urn:schemas-microsoft-com:vml" xmlns:w10="urn:schemas-microsoft-com:office:word" xmlns:w="http://schemas.openxmlformats.org/wordprocessingml/2006/main" xmlns:ma14="http://schemas.microsoft.com/office/mac/drawingml/2011/main"/>
+                            <ma14:wrappingTextBoxFlag xmlns:ma14="http://schemas.microsoft.com/office/mac/drawingml/2011/main" xmlns:w="http://schemas.openxmlformats.org/wordprocessingml/2006/main" xmlns:w10="urn:schemas-microsoft-com:office:word" xmlns:v="urn:schemas-microsoft-com:vml" xmlns:o="urn:schemas-microsoft-com:office:office" xmlns:mv="urn:schemas-microsoft-com:mac:vml" xmlns:mo="http://schemas.microsoft.com/office/mac/office/2008/main" xmlns=""/>
                           </a:ext>
                         </a:extLst>
                       </wps:spPr>
@@ -346,7 +340,7 @@
               </wp:anchor>
             </w:drawing>
           </mc:Choice>
-          <mc:Fallback xmlns:mo="http://schemas.microsoft.com/office/mac/office/2008/main" xmlns:mv="urn:schemas-microsoft-com:mac:vml">
+          <mc:Fallback xmlns:mv="urn:schemas-microsoft-com:mac:vml" xmlns:mo="http://schemas.microsoft.com/office/mac/office/2008/main">
             <w:pict>
               <v:shapetype id="_x0000_t202" coordsize="21600,21600" o:spt="202" path="m0,0l0,21600,21600,21600,21600,0xe">
                 <v:stroke joinstyle="miter"/>
@@ -419,20 +413,8 @@
       </w:r>
     </w:p>
     <w:p/>
-    <w:p>
-      <w:pPr>
-        <w:rPr>
-          <w:rFonts w:hint="eastAsia"/>
-        </w:rPr>
-      </w:pPr>
-    </w:p>
-    <w:p>
-      <w:pPr>
-        <w:rPr>
-          <w:rFonts w:hint="eastAsia"/>
-        </w:rPr>
-      </w:pPr>
-    </w:p>
+    <w:p/>
+    <w:p/>
     <w:p>
       <w:r>
         <w:rPr>
@@ -592,6 +574,249 @@
           <w:rFonts w:hint="eastAsia"/>
         </w:rPr>
         <w:t>{{/mores}}</w:t>
+      </w:r>
+    </w:p>
+    <w:p/>
+    <w:p/>
+    <w:p>
+      <w:pPr>
+        <w:rPr>
+          <w:rFonts w:hint="eastAsia"/>
+        </w:rPr>
+      </w:pPr>
+      <w:r>
+        <w:rPr>
+          <w:rFonts w:hint="eastAsia"/>
+          <w:noProof/>
+        </w:rPr>
+        <mc:AlternateContent>
+          <mc:Choice Requires="wps">
+            <w:drawing>
+              <wp:anchor distT="0" distB="0" distL="114300" distR="114300" simplePos="0" relativeHeight="251662336" behindDoc="0" locked="0" layoutInCell="1" allowOverlap="1" wp14:anchorId="42F2C707" wp14:editId="5A70C541">
+                <wp:simplePos x="0" y="0"/>
+                <wp:positionH relativeFrom="column">
+                  <wp:posOffset>5080</wp:posOffset>
+                </wp:positionH>
+                <wp:positionV relativeFrom="paragraph">
+                  <wp:posOffset>136580</wp:posOffset>
+                </wp:positionV>
+                <wp:extent cx="4751788" cy="1645920"/>
+                <wp:effectExtent l="0" t="0" r="10795" b="17780"/>
+                <wp:wrapNone/>
+                <wp:docPr id="3" name="文本框 3"/>
+                <wp:cNvGraphicFramePr/>
+                <a:graphic xmlns:a="http://schemas.openxmlformats.org/drawingml/2006/main">
+                  <a:graphicData uri="http://schemas.microsoft.com/office/word/2010/wordprocessingShape">
+                    <wps:wsp>
+                      <wps:cNvSpPr txBox="1"/>
+                      <wps:spPr>
+                        <a:xfrm>
+                          <a:off x="0" y="0"/>
+                          <a:ext cx="4751788" cy="1645920"/>
+                        </a:xfrm>
+                        <a:prstGeom prst="rect">
+                          <a:avLst/>
+                        </a:prstGeom>
+                        <a:solidFill>
+                          <a:schemeClr val="lt1"/>
+                        </a:solidFill>
+                        <a:ln w="6350">
+                          <a:solidFill>
+                            <a:prstClr val="black"/>
+                          </a:solidFill>
+                        </a:ln>
+                      </wps:spPr>
+                      <wps:txbx>
+                        <w:txbxContent>
+                          <w:p>
+                            <w:pPr>
+                              <w:widowControl/>
+                              <w:jc w:val="left"/>
+                              <w:rPr>
+                                <w:rFonts w:ascii="Helvetica" w:eastAsia="宋体" w:hAnsi="Helvetica" w:cs="宋体" w:hint="eastAsia"/>
+                                <w:color w:val="6A737D"/>
+                                <w:kern w:val="0"/>
+                                <w:sz w:val="21"/>
+                                <w:szCs w:val="21"/>
+                                <w:shd w:val="clear" w:color="auto" w:fill="FFFFFF"/>
+                              </w:rPr>
+                            </w:pPr>
+                            <w:r>
+                              <w:rPr>
+                                <w:rFonts w:ascii="Helvetica" w:eastAsia="宋体" w:hAnsi="Helvetica" w:cs="宋体"/>
+                                <w:color w:val="6A737D"/>
+                                <w:kern w:val="0"/>
+                                <w:sz w:val="21"/>
+                                <w:szCs w:val="21"/>
+                                <w:shd w:val="clear" w:color="auto" w:fill="FFFFFF"/>
+                              </w:rPr>
+                              <w:t>{{?</w:t>
+                            </w:r>
+                            <w:r>
+                              <w:rPr>
+                                <w:rFonts w:ascii="Helvetica" w:eastAsia="宋体" w:hAnsi="Helvetica" w:cs="宋体"/>
+                                <w:color w:val="6A737D"/>
+                                <w:kern w:val="0"/>
+                                <w:sz w:val="21"/>
+                                <w:szCs w:val="21"/>
+                                <w:shd w:val="clear" w:color="auto" w:fill="FFFFFF"/>
+                              </w:rPr>
+                              <w:t>volumes}}{{=#this}}{{/volumes}} {{?journal</w:t>
+                            </w:r>
+                            <w:proofErr w:type="gramStart"/>
+                            <w:r>
+                              <w:rPr>
+                                <w:rFonts w:ascii="Helvetica" w:eastAsia="宋体" w:hAnsi="Helvetica" w:cs="宋体"/>
+                                <w:color w:val="6A737D"/>
+                                <w:kern w:val="0"/>
+                                <w:sz w:val="21"/>
+                                <w:szCs w:val="21"/>
+                                <w:shd w:val="clear" w:color="auto" w:fill="FFFFFF"/>
+                              </w:rPr>
+                              <w:t>}}{</w:t>
+                            </w:r>
+                            <w:proofErr w:type="gramEnd"/>
+                            <w:r>
+                              <w:rPr>
+                                <w:rFonts w:ascii="Helvetica" w:eastAsia="宋体" w:hAnsi="Helvetica" w:cs="宋体"/>
+                                <w:color w:val="6A737D"/>
+                                <w:kern w:val="0"/>
+                                <w:sz w:val="21"/>
+                                <w:szCs w:val="21"/>
+                                <w:shd w:val="clear" w:color="auto" w:fill="FFFFFF"/>
+                              </w:rPr>
+                              <w:t>{?issn}}ISSN</w:t>
+                            </w:r>
+                            <w:r>
+                              <w:rPr>
+                                <w:rFonts w:ascii="Helvetica" w:eastAsia="宋体" w:hAnsi="Helvetica" w:cs="宋体"/>
+                                <w:color w:val="6A737D"/>
+                                <w:kern w:val="0"/>
+                                <w:sz w:val="21"/>
+                                <w:szCs w:val="21"/>
+                                <w:shd w:val="clear" w:color="auto" w:fill="FFFFFF"/>
+                              </w:rPr>
+                              <w:t>：</w:t>
+                            </w:r>
+                            <w:r>
+                              <w:rPr>
+                                <w:rFonts w:ascii="Helvetica" w:eastAsia="宋体" w:hAnsi="Helvetica" w:cs="宋体"/>
+                                <w:color w:val="6A737D"/>
+                                <w:kern w:val="0"/>
+                                <w:sz w:val="21"/>
+                                <w:szCs w:val="21"/>
+                                <w:shd w:val="clear" w:color="auto" w:fill="FFFFFF"/>
+                              </w:rPr>
+                              <w:t>{{=#this}}{{/issn}}{{/journal}}</w:t>
+                            </w:r>
+                          </w:p>
+                        </w:txbxContent>
+                      </wps:txbx>
+                      <wps:bodyPr rot="0" spcFirstLastPara="0" vertOverflow="overflow" horzOverflow="overflow" vert="horz" wrap="square" lIns="91440" tIns="45720" rIns="91440" bIns="45720" numCol="1" spcCol="0" rtlCol="0" fromWordArt="0" anchor="t" anchorCtr="0" forceAA="0" compatLnSpc="1">
+                        <a:prstTxWarp prst="textNoShape">
+                          <a:avLst/>
+                        </a:prstTxWarp>
+                        <a:noAutofit/>
+                      </wps:bodyPr>
+                    </wps:wsp>
+                  </a:graphicData>
+                </a:graphic>
+              </wp:anchor>
+            </w:drawing>
+          </mc:Choice>
+          <mc:Fallback>
+            <w:pict>
+              <v:shape w14:anchorId="42F2C707" id="文本框 3" o:spid="_x0000_s1029" type="#_x0000_t202" style="position:absolute;left:0;text-align:left;margin-left:.4pt;margin-top:10.75pt;width:374.15pt;height:129.6pt;z-index:251662336;visibility:visible;mso-wrap-style:square;mso-wrap-distance-left:9pt;mso-wrap-distance-top:0;mso-wrap-distance-right:9pt;mso-wrap-distance-bottom:0;mso-position-horizontal:absolute;mso-position-horizontal-relative:text;mso-position-vertical:absolute;mso-position-vertical-relative:text;v-text-anchor:top" o:gfxdata="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" fillcolor="white [3201]" strokeweight=".5pt">
+                <v:textbox>
+                  <w:txbxContent>
+                    <w:p>
+                      <w:pPr>
+                        <w:widowControl/>
+                        <w:jc w:val="left"/>
+                        <w:rPr>
+                          <w:rFonts w:ascii="Helvetica" w:eastAsia="宋体" w:hAnsi="Helvetica" w:cs="宋体" w:hint="eastAsia"/>
+                          <w:color w:val="6A737D"/>
+                          <w:kern w:val="0"/>
+                          <w:sz w:val="21"/>
+                          <w:szCs w:val="21"/>
+                          <w:shd w:val="clear" w:color="auto" w:fill="FFFFFF"/>
+                        </w:rPr>
+                      </w:pPr>
+                      <w:r>
+                        <w:rPr>
+                          <w:rFonts w:ascii="Helvetica" w:eastAsia="宋体" w:hAnsi="Helvetica" w:cs="宋体"/>
+                          <w:color w:val="6A737D"/>
+                          <w:kern w:val="0"/>
+                          <w:sz w:val="21"/>
+                          <w:szCs w:val="21"/>
+                          <w:shd w:val="clear" w:color="auto" w:fill="FFFFFF"/>
+                        </w:rPr>
+                        <w:t>{{?</w:t>
+                      </w:r>
+                      <w:r>
+                        <w:rPr>
+                          <w:rFonts w:ascii="Helvetica" w:eastAsia="宋体" w:hAnsi="Helvetica" w:cs="宋体"/>
+                          <w:color w:val="6A737D"/>
+                          <w:kern w:val="0"/>
+                          <w:sz w:val="21"/>
+                          <w:szCs w:val="21"/>
+                          <w:shd w:val="clear" w:color="auto" w:fill="FFFFFF"/>
+                        </w:rPr>
+                        <w:t>volumes}}{{=#this}}{{/volumes}} {{?journal</w:t>
+                      </w:r>
+                      <w:proofErr w:type="gramStart"/>
+                      <w:r>
+                        <w:rPr>
+                          <w:rFonts w:ascii="Helvetica" w:eastAsia="宋体" w:hAnsi="Helvetica" w:cs="宋体"/>
+                          <w:color w:val="6A737D"/>
+                          <w:kern w:val="0"/>
+                          <w:sz w:val="21"/>
+                          <w:szCs w:val="21"/>
+                          <w:shd w:val="clear" w:color="auto" w:fill="FFFFFF"/>
+                        </w:rPr>
+                        <w:t>}}{</w:t>
+                      </w:r>
+                      <w:proofErr w:type="gramEnd"/>
+                      <w:r>
+                        <w:rPr>
+                          <w:rFonts w:ascii="Helvetica" w:eastAsia="宋体" w:hAnsi="Helvetica" w:cs="宋体"/>
+                          <w:color w:val="6A737D"/>
+                          <w:kern w:val="0"/>
+                          <w:sz w:val="21"/>
+                          <w:szCs w:val="21"/>
+                          <w:shd w:val="clear" w:color="auto" w:fill="FFFFFF"/>
+                        </w:rPr>
+                        <w:t>{?issn}}ISSN</w:t>
+                      </w:r>
+                      <w:r>
+                        <w:rPr>
+                          <w:rFonts w:ascii="Helvetica" w:eastAsia="宋体" w:hAnsi="Helvetica" w:cs="宋体"/>
+                          <w:color w:val="6A737D"/>
+                          <w:kern w:val="0"/>
+                          <w:sz w:val="21"/>
+                          <w:szCs w:val="21"/>
+                          <w:shd w:val="clear" w:color="auto" w:fill="FFFFFF"/>
+                        </w:rPr>
+                        <w:t>：</w:t>
+                      </w:r>
+                      <w:r>
+                        <w:rPr>
+                          <w:rFonts w:ascii="Helvetica" w:eastAsia="宋体" w:hAnsi="Helvetica" w:cs="宋体"/>
+                          <w:color w:val="6A737D"/>
+                          <w:kern w:val="0"/>
+                          <w:sz w:val="21"/>
+                          <w:szCs w:val="21"/>
+                          <w:shd w:val="clear" w:color="auto" w:fill="FFFFFF"/>
+                        </w:rPr>
+                        <w:t>{{=#this}}{{/issn}}{{/journal}}</w:t>
+                      </w:r>
+                    </w:p>
+                  </w:txbxContent>
+                </v:textbox>
+              </v:shape>
+            </w:pict>
+          </mc:Fallback>
+        </mc:AlternateContent>
       </w:r>
     </w:p>
     <w:sectPr>

</xml_diff>